<commit_message>
(1.5h)Fiz uma parte dos requisitos funcionais e não funcionais
</commit_message>
<xml_diff>
--- a/Escopo_PI_II.docx
+++ b/Escopo_PI_II.docx
@@ -1199,10 +1199,7 @@
         <w:t xml:space="preserve"> </w:t>
       </w:r>
       <w:r>
-        <w:t xml:space="preserve">retirar as suas dúvidas e </w:t>
-      </w:r>
-      <w:r>
-        <w:t>fazer ajustes caso sejam coerentes e necessários.</w:t>
+        <w:t>retirar as suas dúvidas e fazer ajustes caso sejam coerentes e necessários.</w:t>
       </w:r>
     </w:p>
     <w:p>
@@ -1267,10 +1264,7 @@
         <w:t xml:space="preserve"> </w:t>
       </w:r>
       <w:r>
-        <w:t>exte</w:t>
-      </w:r>
-      <w:r>
-        <w:t>rnas</w:t>
+        <w:t>externas</w:t>
       </w:r>
       <w:r>
         <w:rPr>
@@ -1498,10 +1492,7 @@
         <w:jc w:val="both"/>
       </w:pPr>
       <w:r>
-        <w:t>Porém, se caso você deseje aproveitar ideias aqui contidas com a finalidade comerc</w:t>
-      </w:r>
-      <w:r>
-        <w:t>ial (mesmo</w:t>
+        <w:t>Porém, se caso você deseje aproveitar ideias aqui contidas com a finalidade comercial (mesmo</w:t>
       </w:r>
       <w:r>
         <w:rPr>
@@ -1600,10 +1591,7 @@
         <w:t xml:space="preserve"> </w:t>
       </w:r>
       <w:r>
-        <w:t>- 2025 - Todos os direitos reservados - Página 2 - -mail formal aos autores, enviando sua proposta de uso para obter ou não uma autorização. Só serão analisados pedidos r</w:t>
-      </w:r>
-      <w:r>
-        <w:t>ealizados</w:t>
+        <w:t>- 2025 - Todos os direitos reservados - Página 2 - -mail formal aos autores, enviando sua proposta de uso para obter ou não uma autorização. Só serão analisados pedidos realizados</w:t>
       </w:r>
       <w:r>
         <w:rPr>
@@ -2034,10 +2022,7 @@
         <w:t xml:space="preserve"> </w:t>
       </w:r>
       <w:r>
-        <w:t>Pro</w:t>
-      </w:r>
-      <w:r>
-        <w:t xml:space="preserve">jeto </w:t>
+        <w:t xml:space="preserve">Projeto </w:t>
       </w:r>
       <w:r>
         <w:rPr>
@@ -2054,10 +2039,7 @@
         <w:jc w:val="both"/>
       </w:pPr>
       <w:r>
-        <w:t xml:space="preserve">Na atualidade, docentes do ensino superior precisam de uma ferramenta particular e única para gerenciar as notas de seus estudantes, muito além de sistemas acadêmicos institucionais pois é propriedade intelectual do docente ter documentado as </w:t>
-      </w:r>
-      <w:r>
-        <w:t>notas de seus</w:t>
+        <w:t>Na atualidade, docentes do ensino superior precisam de uma ferramenta particular e única para gerenciar as notas de seus estudantes, muito além de sistemas acadêmicos institucionais pois é propriedade intelectual do docente ter documentado as notas de seus</w:t>
       </w:r>
       <w:r>
         <w:rPr>
@@ -2200,10 +2182,7 @@
         <w:jc w:val="both"/>
       </w:pPr>
       <w:r>
-        <w:t>Costumeiramente, os docentes utilizam o Excel ou editor de planilhas para fazer controle pessoal de notas e, de fato são softwares excelentes e consagrados. No entanto, muitas vezes não há integração desses aplicativos com outras ferramentas institucionais</w:t>
-      </w:r>
-      <w:r>
-        <w:t>, pois não é tão trivial realizar esse trabalho por parte das instituições e, além disso, por ser uma ferramenta mais ampla e tratar de diversos casos de uso, não atende especificamente esse nicho de problema: o controle de notas.</w:t>
+        <w:t>Costumeiramente, os docentes utilizam o Excel ou editor de planilhas para fazer controle pessoal de notas e, de fato são softwares excelentes e consagrados. No entanto, muitas vezes não há integração desses aplicativos com outras ferramentas institucionais, pois não é tão trivial realizar esse trabalho por parte das instituições e, além disso, por ser uma ferramenta mais ampla e tratar de diversos casos de uso, não atende especificamente esse nicho de problema: o controle de notas.</w:t>
       </w:r>
     </w:p>
     <w:p>
@@ -2214,10 +2193,7 @@
         <w:jc w:val="both"/>
       </w:pPr>
       <w:r>
-        <w:t>Então, pensando nisso, ao</w:t>
-      </w:r>
-      <w:r>
-        <w:t xml:space="preserve"> utilizar NotaDez, o docente cadastrará uma ou mais instituições</w:t>
+        <w:t>Então, pensando nisso, ao utilizar NotaDez, o docente cadastrará uma ou mais instituições</w:t>
       </w:r>
       <w:r>
         <w:rPr>
@@ -2325,10 +2301,7 @@
         <w:t xml:space="preserve"> </w:t>
       </w:r>
       <w:r>
-        <w:t>disciplina que leciona, também poucas informações (código, nome e apelido) e turmas (código, nome e apelido). Importará para o s</w:t>
-      </w:r>
-      <w:r>
-        <w:t>istema os estudantes ou poderá cadastrá-los um a um vinculados a uma turma. Na sequência natural de uso, poderá apontar notas em diversas</w:t>
+        <w:t>disciplina que leciona, também poucas informações (código, nome e apelido) e turmas (código, nome e apelido). Importará para o sistema os estudantes ou poderá cadastrá-los um a um vinculados a uma turma. Na sequência natural de uso, poderá apontar notas em diversas</w:t>
       </w:r>
       <w:r>
         <w:rPr>
@@ -2507,25 +2480,7 @@
         <w:rPr>
           <w:color w:val="00B050"/>
         </w:rPr>
-        <w:t xml:space="preserve">A aplicação </w:t>
-      </w:r>
-      <w:r>
-        <w:rPr>
-          <w:color w:val="00B050"/>
-        </w:rPr>
-        <w:t>funcionará</w:t>
-      </w:r>
-      <w:r>
-        <w:rPr>
-          <w:color w:val="00B050"/>
-        </w:rPr>
-        <w:t xml:space="preserve"> 100</w:t>
-      </w:r>
-      <w:r>
-        <w:rPr>
-          <w:color w:val="00B050"/>
-        </w:rPr>
-        <w:t>% Web</w:t>
+        <w:t>A aplicação funcionará 100% Web</w:t>
       </w:r>
       <w:r>
         <w:t xml:space="preserve"> </w:t>
@@ -2622,10 +2577,7 @@
         <w:t xml:space="preserve"> </w:t>
       </w:r>
       <w:r>
-        <w:t>d</w:t>
-      </w:r>
-      <w:r>
-        <w:t>o</w:t>
+        <w:t>do</w:t>
       </w:r>
       <w:r>
         <w:rPr>
@@ -2705,19 +2657,7 @@
         <w:rPr>
           <w:color w:val="0070C0"/>
         </w:rPr>
-        <w:t>(RF</w:t>
-      </w:r>
-      <w:r>
-        <w:rPr>
-          <w:color w:val="0070C0"/>
-        </w:rPr>
-        <w:t>002</w:t>
-      </w:r>
-      <w:r>
-        <w:rPr>
-          <w:color w:val="0070C0"/>
-        </w:rPr>
-        <w:t>)</w:t>
+        <w:t>(RF002)</w:t>
       </w:r>
       <w:r>
         <w:rPr>
@@ -2760,31 +2700,13 @@
         <w:rPr>
           <w:color w:val="0070C0"/>
         </w:rPr>
-        <w:t>(RF</w:t>
-      </w:r>
-      <w:r>
-        <w:rPr>
-          <w:color w:val="0070C0"/>
-        </w:rPr>
-        <w:t>003</w:t>
-      </w:r>
-      <w:r>
-        <w:rPr>
-          <w:color w:val="0070C0"/>
-        </w:rPr>
-        <w:t>)</w:t>
-      </w:r>
-      <w:r>
-        <w:rPr>
-          <w:color w:val="0070C0"/>
-        </w:rPr>
-        <w:t>O sistema deverá também ter um recur</w:t>
-      </w:r>
-      <w:r>
-        <w:rPr>
-          <w:color w:val="0070C0"/>
-        </w:rPr>
-        <w:t>so de recuperação de senha por meio de e-mail “esqueci a minha senha”.</w:t>
+        <w:t>(RF003)</w:t>
+      </w:r>
+      <w:r>
+        <w:rPr>
+          <w:color w:val="0070C0"/>
+        </w:rPr>
+        <w:t>O sistema deverá também ter um recurso de recuperação de senha por meio de e-mail “esqueci a minha senha”.</w:t>
       </w:r>
     </w:p>
     <w:p>
@@ -2798,63 +2720,39 @@
         <w:rPr>
           <w:color w:val="00B050"/>
         </w:rPr>
-        <w:t>(RNF</w:t>
+        <w:t>(RNF004)</w:t>
       </w:r>
       <w:r>
         <w:rPr>
           <w:color w:val="00B050"/>
         </w:rPr>
-        <w:t>004</w:t>
+        <w:t xml:space="preserve"> </w:t>
       </w:r>
       <w:r>
         <w:rPr>
           <w:color w:val="00B050"/>
         </w:rPr>
-        <w:t>)</w:t>
+        <w:t xml:space="preserve">Não existirá qualquer acesso anônimo para este projeto </w:t>
+      </w:r>
+      <w:r>
+        <w:t xml:space="preserve">ou </w:t>
       </w:r>
       <w:r>
         <w:rPr>
           <w:color w:val="00B050"/>
         </w:rPr>
-        <w:t xml:space="preserve"> </w:t>
+        <w:t>(RNF005)</w:t>
       </w:r>
       <w:r>
         <w:rPr>
           <w:color w:val="00B050"/>
         </w:rPr>
-        <w:t xml:space="preserve">Não existirá qualquer acesso anônimo para este projeto </w:t>
-      </w:r>
-      <w:r>
-        <w:t xml:space="preserve">ou </w:t>
+        <w:t xml:space="preserve"> </w:t>
       </w:r>
       <w:r>
         <w:rPr>
           <w:color w:val="00B050"/>
         </w:rPr>
-        <w:t>(RNF</w:t>
-      </w:r>
-      <w:r>
-        <w:rPr>
-          <w:color w:val="00B050"/>
-        </w:rPr>
-        <w:t>005</w:t>
-      </w:r>
-      <w:r>
-        <w:rPr>
-          <w:color w:val="00B050"/>
-        </w:rPr>
-        <w:t>)</w:t>
-      </w:r>
-      <w:r>
-        <w:rPr>
-          <w:color w:val="00B050"/>
-        </w:rPr>
-        <w:t xml:space="preserve"> </w:t>
-      </w:r>
-      <w:r>
-        <w:rPr>
-          <w:color w:val="00B050"/>
-        </w:rPr>
         <w:t>modo visitante</w:t>
       </w:r>
       <w:r>
@@ -2864,19 +2762,7 @@
         <w:rPr>
           <w:color w:val="0070C0"/>
         </w:rPr>
-        <w:t>(RF</w:t>
-      </w:r>
-      <w:r>
-        <w:rPr>
-          <w:color w:val="0070C0"/>
-        </w:rPr>
-        <w:t>004</w:t>
-      </w:r>
-      <w:r>
-        <w:rPr>
-          <w:color w:val="0070C0"/>
-        </w:rPr>
-        <w:t>)</w:t>
+        <w:t>(RF004)</w:t>
       </w:r>
       <w:r>
         <w:rPr>
@@ -2999,19 +2885,7 @@
         <w:rPr>
           <w:color w:val="0070C0"/>
         </w:rPr>
-        <w:t>(RF</w:t>
-      </w:r>
-      <w:r>
-        <w:rPr>
-          <w:color w:val="0070C0"/>
-        </w:rPr>
-        <w:t>005</w:t>
-      </w:r>
-      <w:r>
-        <w:rPr>
-          <w:color w:val="0070C0"/>
-        </w:rPr>
-        <w:t>)</w:t>
+        <w:t>(RF005)</w:t>
       </w:r>
       <w:r>
         <w:rPr>
@@ -3086,13 +2960,7 @@
         <w:rPr>
           <w:spacing w:val="-2"/>
         </w:rPr>
-        <w:t>marke</w:t>
-      </w:r>
-      <w:r>
-        <w:rPr>
-          <w:spacing w:val="-2"/>
-        </w:rPr>
-        <w:t>ting.</w:t>
+        <w:t>marketing.</w:t>
       </w:r>
     </w:p>
     <w:p>
@@ -3169,19 +3037,7 @@
         <w:rPr>
           <w:color w:val="0070C0"/>
         </w:rPr>
-        <w:t>(RF</w:t>
-      </w:r>
-      <w:r>
-        <w:rPr>
-          <w:color w:val="0070C0"/>
-        </w:rPr>
-        <w:t>006</w:t>
-      </w:r>
-      <w:r>
-        <w:rPr>
-          <w:color w:val="0070C0"/>
-        </w:rPr>
-        <w:t>)</w:t>
+        <w:t>(RF006)</w:t>
       </w:r>
       <w:r>
         <w:rPr>
@@ -3196,19 +3052,7 @@
         <w:rPr>
           <w:color w:val="0070C0"/>
         </w:rPr>
-        <w:t>(RF</w:t>
-      </w:r>
-      <w:r>
-        <w:rPr>
-          <w:color w:val="0070C0"/>
-        </w:rPr>
-        <w:t>007</w:t>
-      </w:r>
-      <w:r>
-        <w:rPr>
-          <w:color w:val="0070C0"/>
-        </w:rPr>
-        <w:t>)</w:t>
+        <w:t>(RF007)</w:t>
       </w:r>
       <w:r>
         <w:rPr>
@@ -3223,49 +3067,19 @@
         <w:rPr>
           <w:color w:val="0070C0"/>
         </w:rPr>
-        <w:t>(RF</w:t>
-      </w:r>
-      <w:r>
-        <w:rPr>
-          <w:color w:val="0070C0"/>
-        </w:rPr>
-        <w:t>008</w:t>
-      </w:r>
-      <w:r>
-        <w:rPr>
-          <w:color w:val="0070C0"/>
-        </w:rPr>
-        <w:t>)</w:t>
-      </w:r>
-      <w:r>
-        <w:rPr>
-          <w:color w:val="0070C0"/>
-        </w:rPr>
-        <w:t>Em</w:t>
-      </w:r>
-      <w:r>
-        <w:rPr>
-          <w:color w:val="0070C0"/>
-        </w:rPr>
-        <w:t xml:space="preserve"> seguida, poderá criar as diversas disciplinas e </w:t>
-      </w:r>
-      <w:r>
-        <w:rPr>
-          <w:color w:val="0070C0"/>
-        </w:rPr>
-        <w:t>(RF</w:t>
-      </w:r>
-      <w:r>
-        <w:rPr>
-          <w:color w:val="0070C0"/>
-        </w:rPr>
-        <w:t>009</w:t>
-      </w:r>
-      <w:r>
-        <w:rPr>
-          <w:color w:val="0070C0"/>
-        </w:rPr>
-        <w:t>)</w:t>
+        <w:t>(RF008)</w:t>
+      </w:r>
+      <w:r>
+        <w:rPr>
+          <w:color w:val="0070C0"/>
+        </w:rPr>
+        <w:t xml:space="preserve">Em seguida, poderá criar as diversas disciplinas e </w:t>
+      </w:r>
+      <w:r>
+        <w:rPr>
+          <w:color w:val="0070C0"/>
+        </w:rPr>
+        <w:t>(RF009)</w:t>
       </w:r>
       <w:r>
         <w:rPr>
@@ -3291,19 +3105,7 @@
         <w:rPr>
           <w:color w:val="0070C0"/>
         </w:rPr>
-        <w:t>(RF</w:t>
-      </w:r>
-      <w:r>
-        <w:rPr>
-          <w:color w:val="0070C0"/>
-        </w:rPr>
-        <w:t>010</w:t>
-      </w:r>
-      <w:r>
-        <w:rPr>
-          <w:color w:val="0070C0"/>
-        </w:rPr>
-        <w:t>)</w:t>
+        <w:t>(RF010)</w:t>
       </w:r>
       <w:r>
         <w:rPr>
@@ -3533,52 +3335,96 @@
         <w:t xml:space="preserve"> </w:t>
       </w:r>
       <w:r>
+        <w:rPr>
+          <w:color w:val="0070C0"/>
+        </w:rPr>
+        <w:t>(RF</w:t>
+      </w:r>
+      <w:r>
+        <w:rPr>
+          <w:color w:val="0070C0"/>
+        </w:rPr>
+        <w:t>011</w:t>
+      </w:r>
+      <w:r>
+        <w:rPr>
+          <w:color w:val="0070C0"/>
+        </w:rPr>
+        <w:t>)</w:t>
+      </w:r>
+      <w:r>
+        <w:rPr>
+          <w:color w:val="0070C0"/>
+        </w:rPr>
         <w:t>criar</w:t>
       </w:r>
       <w:r>
         <w:rPr>
+          <w:color w:val="0070C0"/>
           <w:spacing w:val="-4"/>
         </w:rPr>
         <w:t xml:space="preserve"> </w:t>
       </w:r>
       <w:r>
+        <w:rPr>
+          <w:color w:val="0070C0"/>
+        </w:rPr>
         <w:t>quantas</w:t>
       </w:r>
       <w:r>
         <w:rPr>
+          <w:color w:val="0070C0"/>
           <w:spacing w:val="-6"/>
         </w:rPr>
         <w:t xml:space="preserve"> </w:t>
       </w:r>
       <w:r>
+        <w:rPr>
+          <w:color w:val="0070C0"/>
+        </w:rPr>
         <w:t>turmas</w:t>
       </w:r>
       <w:r>
         <w:rPr>
+          <w:color w:val="0070C0"/>
           <w:spacing w:val="-6"/>
         </w:rPr>
         <w:t xml:space="preserve"> </w:t>
       </w:r>
       <w:r>
+        <w:rPr>
+          <w:color w:val="0070C0"/>
+        </w:rPr>
         <w:t>que</w:t>
       </w:r>
       <w:r>
         <w:rPr>
+          <w:color w:val="0070C0"/>
           <w:spacing w:val="-3"/>
         </w:rPr>
         <w:t xml:space="preserve"> </w:t>
       </w:r>
       <w:r>
+        <w:rPr>
+          <w:color w:val="0070C0"/>
+        </w:rPr>
         <w:t>ele</w:t>
       </w:r>
       <w:r>
         <w:rPr>
+          <w:color w:val="0070C0"/>
           <w:spacing w:val="-6"/>
         </w:rPr>
         <w:t xml:space="preserve"> </w:t>
       </w:r>
       <w:r>
-        <w:t>quiser,</w:t>
+        <w:rPr>
+          <w:color w:val="0070C0"/>
+        </w:rPr>
+        <w:t>quise</w:t>
+      </w:r>
+      <w:r>
+        <w:t>r,</w:t>
       </w:r>
       <w:r>
         <w:rPr>
@@ -3728,13 +3574,7 @@
         <w:rPr>
           <w:strike/>
         </w:rPr>
-        <w:t>de se</w:t>
-      </w:r>
-      <w:r>
-        <w:rPr>
-          <w:strike/>
-        </w:rPr>
-        <w:t>gurança</w:t>
+        <w:t>de segurança</w:t>
       </w:r>
       <w:r>
         <w:rPr>
@@ -3812,10 +3652,7 @@
         <w:t>com muitas notas lançadas</w:t>
       </w:r>
       <w:r>
-        <w:t>. A exclusão de uma turma, será uma operação irrevogável. Da mesma maneira, o docente não poderá, por exem</w:t>
-      </w:r>
-      <w:r>
-        <w:t>plo, excluir uma instituição que</w:t>
+        <w:t>. A exclusão de uma turma, será uma operação irrevogável. Da mesma maneira, o docente não poderá, por exemplo, excluir uma instituição que</w:t>
       </w:r>
       <w:r>
         <w:rPr>
@@ -3950,7 +3787,61 @@
         <w:t xml:space="preserve"> </w:t>
       </w:r>
       <w:r>
-        <w:t>natural de dependências: Excluir primeiro turmas, após a disciplina e se não houver nenhuma outra</w:t>
+        <w:t xml:space="preserve">natural de dependências: </w:t>
+      </w:r>
+      <w:r>
+        <w:rPr>
+          <w:color w:val="0070C0"/>
+        </w:rPr>
+        <w:t>(RF</w:t>
+      </w:r>
+      <w:r>
+        <w:rPr>
+          <w:color w:val="0070C0"/>
+        </w:rPr>
+        <w:t>012</w:t>
+      </w:r>
+      <w:r>
+        <w:rPr>
+          <w:color w:val="0070C0"/>
+        </w:rPr>
+        <w:t>)</w:t>
+      </w:r>
+      <w:r>
+        <w:rPr>
+          <w:color w:val="0070C0"/>
+        </w:rPr>
+        <w:t>Excluir primeiro turmas</w:t>
+      </w:r>
+      <w:r>
+        <w:t xml:space="preserve">, </w:t>
+      </w:r>
+      <w:r>
+        <w:rPr>
+          <w:color w:val="0070C0"/>
+        </w:rPr>
+        <w:t>(RF</w:t>
+      </w:r>
+      <w:r>
+        <w:rPr>
+          <w:color w:val="0070C0"/>
+        </w:rPr>
+        <w:t>013</w:t>
+      </w:r>
+      <w:r>
+        <w:rPr>
+          <w:color w:val="0070C0"/>
+        </w:rPr>
+        <w:t>)</w:t>
+      </w:r>
+      <w:r>
+        <w:rPr>
+          <w:color w:val="0070C0"/>
+        </w:rPr>
+        <w:t xml:space="preserve">após a disciplina </w:t>
+      </w:r>
+      <w:r>
+        <w:t>e se não houver nenhuma outra</w:t>
       </w:r>
       <w:r>
         <w:rPr>
@@ -3963,39 +3854,81 @@
       </w:r>
       <w:r>
         <w:rPr>
+          <w:color w:val="0070C0"/>
+        </w:rPr>
+        <w:t xml:space="preserve"> </w:t>
+      </w:r>
+      <w:r>
+        <w:rPr>
+          <w:color w:val="0070C0"/>
+        </w:rPr>
+        <w:t>(RF</w:t>
+      </w:r>
+      <w:r>
+        <w:rPr>
+          <w:color w:val="0070C0"/>
+        </w:rPr>
+        <w:t>014</w:t>
+      </w:r>
+      <w:r>
+        <w:rPr>
+          <w:color w:val="0070C0"/>
+        </w:rPr>
+        <w:t>)</w:t>
+      </w:r>
+      <w:r>
+        <w:rPr>
           <w:spacing w:val="-7"/>
         </w:rPr>
         <w:t xml:space="preserve"> </w:t>
       </w:r>
       <w:r>
+        <w:rPr>
+          <w:color w:val="0070C0"/>
+        </w:rPr>
         <w:t>poderá</w:t>
       </w:r>
       <w:r>
         <w:rPr>
+          <w:color w:val="0070C0"/>
           <w:spacing w:val="-9"/>
         </w:rPr>
         <w:t xml:space="preserve"> </w:t>
       </w:r>
       <w:r>
+        <w:rPr>
+          <w:color w:val="0070C0"/>
+        </w:rPr>
         <w:t>excluir</w:t>
       </w:r>
       <w:r>
         <w:rPr>
+          <w:color w:val="0070C0"/>
           <w:spacing w:val="-7"/>
         </w:rPr>
         <w:t xml:space="preserve"> </w:t>
       </w:r>
       <w:r>
+        <w:rPr>
+          <w:color w:val="0070C0"/>
+        </w:rPr>
         <w:t>a</w:t>
       </w:r>
       <w:r>
         <w:rPr>
+          <w:color w:val="0070C0"/>
           <w:spacing w:val="-7"/>
         </w:rPr>
         <w:t xml:space="preserve"> </w:t>
       </w:r>
       <w:r>
-        <w:t>instituição.</w:t>
+        <w:rPr>
+          <w:color w:val="0070C0"/>
+        </w:rPr>
+        <w:t>instituição</w:t>
+      </w:r>
+      <w:r>
+        <w:t>.</w:t>
       </w:r>
       <w:r>
         <w:rPr>
@@ -4770,8 +4703,26 @@
       </w:r>
       <w:r>
         <w:rPr>
+          <w:color w:val="0070C0"/>
+        </w:rPr>
+        <w:t>(RF</w:t>
+      </w:r>
+      <w:r>
+        <w:rPr>
+          <w:color w:val="0070C0"/>
+        </w:rPr>
+        <w:t>015</w:t>
+      </w:r>
+      <w:r>
+        <w:rPr>
+          <w:color w:val="0070C0"/>
+        </w:rPr>
+        <w:t>)</w:t>
+      </w:r>
+      <w:r>
+        <w:rPr>
           <w:rFonts w:ascii="Times New Roman" w:hAnsi="Times New Roman"/>
-          <w:color w:val="FF0000"/>
+          <w:color w:val="0070C0"/>
           <w:sz w:val="24"/>
         </w:rPr>
         <w:t>confirmação</w:t>
@@ -4779,7 +4730,7 @@
       <w:r>
         <w:rPr>
           <w:rFonts w:ascii="Times New Roman" w:hAnsi="Times New Roman"/>
-          <w:color w:val="FF0000"/>
+          <w:color w:val="0070C0"/>
           <w:spacing w:val="-5"/>
           <w:sz w:val="24"/>
         </w:rPr>
@@ -4788,7 +4739,7 @@
       <w:r>
         <w:rPr>
           <w:rFonts w:ascii="Times New Roman" w:hAnsi="Times New Roman"/>
-          <w:color w:val="FF0000"/>
+          <w:color w:val="0070C0"/>
           <w:sz w:val="24"/>
         </w:rPr>
         <w:t>modal</w:t>
@@ -4796,7 +4747,7 @@
       <w:r>
         <w:rPr>
           <w:rFonts w:ascii="Times New Roman" w:hAnsi="Times New Roman"/>
-          <w:color w:val="FF0000"/>
+          <w:color w:val="0070C0"/>
           <w:spacing w:val="-1"/>
           <w:sz w:val="24"/>
         </w:rPr>
@@ -4805,7 +4756,7 @@
       <w:r>
         <w:rPr>
           <w:rFonts w:ascii="Times New Roman" w:hAnsi="Times New Roman"/>
-          <w:color w:val="FF0000"/>
+          <w:color w:val="0070C0"/>
           <w:sz w:val="24"/>
         </w:rPr>
         <w:t>simples</w:t>
@@ -4813,16 +4764,17 @@
       <w:r>
         <w:rPr>
           <w:rFonts w:ascii="Times New Roman" w:hAnsi="Times New Roman"/>
-          <w:color w:val="FF0000"/>
+          <w:color w:val="0070C0"/>
           <w:spacing w:val="-5"/>
           <w:sz w:val="24"/>
         </w:rPr>
         <w:t xml:space="preserve"> </w:t>
       </w:r>
+      <w:bookmarkStart w:id="2" w:name="_Hlk211682005"/>
       <w:r>
         <w:rPr>
           <w:rFonts w:ascii="Times New Roman" w:hAnsi="Times New Roman"/>
-          <w:color w:val="FF0000"/>
+          <w:color w:val="0070C0"/>
           <w:sz w:val="24"/>
         </w:rPr>
         <w:t>(“Tem</w:t>
@@ -4830,7 +4782,7 @@
       <w:r>
         <w:rPr>
           <w:rFonts w:ascii="Times New Roman" w:hAnsi="Times New Roman"/>
-          <w:color w:val="FF0000"/>
+          <w:color w:val="0070C0"/>
           <w:spacing w:val="-4"/>
           <w:sz w:val="24"/>
         </w:rPr>
@@ -4839,7 +4791,7 @@
       <w:r>
         <w:rPr>
           <w:rFonts w:ascii="Times New Roman" w:hAnsi="Times New Roman"/>
-          <w:color w:val="FF0000"/>
+          <w:color w:val="0070C0"/>
           <w:sz w:val="24"/>
         </w:rPr>
         <w:t>certeza</w:t>
@@ -4847,7 +4799,7 @@
       <w:r>
         <w:rPr>
           <w:rFonts w:ascii="Times New Roman" w:hAnsi="Times New Roman"/>
-          <w:color w:val="FF0000"/>
+          <w:color w:val="0070C0"/>
           <w:spacing w:val="-2"/>
           <w:sz w:val="24"/>
         </w:rPr>
@@ -4856,7 +4808,7 @@
       <w:r>
         <w:rPr>
           <w:rFonts w:ascii="Times New Roman" w:hAnsi="Times New Roman"/>
-          <w:color w:val="FF0000"/>
+          <w:color w:val="0070C0"/>
           <w:sz w:val="24"/>
         </w:rPr>
         <w:t>que</w:t>
@@ -4864,7 +4816,7 @@
       <w:r>
         <w:rPr>
           <w:rFonts w:ascii="Times New Roman" w:hAnsi="Times New Roman"/>
-          <w:color w:val="FF0000"/>
+          <w:color w:val="0070C0"/>
           <w:spacing w:val="-5"/>
           <w:sz w:val="24"/>
         </w:rPr>
@@ -4873,10 +4825,19 @@
       <w:r>
         <w:rPr>
           <w:rFonts w:ascii="Times New Roman" w:hAnsi="Times New Roman"/>
-          <w:color w:val="FF0000"/>
+          <w:color w:val="0070C0"/>
           <w:sz w:val="24"/>
         </w:rPr>
-        <w:t>deseja excluir esta turma?”).</w:t>
+        <w:t>deseja excluir esta turma?”)</w:t>
+      </w:r>
+      <w:bookmarkEnd w:id="2"/>
+      <w:r>
+        <w:rPr>
+          <w:rFonts w:ascii="Times New Roman" w:hAnsi="Times New Roman"/>
+          <w:color w:val="0070C0"/>
+          <w:sz w:val="24"/>
+        </w:rPr>
+        <w:t>.</w:t>
       </w:r>
     </w:p>
     <w:p>
@@ -5007,7 +4968,163 @@
         <w:jc w:val="both"/>
       </w:pPr>
       <w:r>
-        <w:t>Sempre que o docente acessar uma determinada turma de uma disciplina, poderá cadastrar quantos estudantes desejar (incluir, editar alunos existentes ou removê-los um a um ou por múltipla seleção).</w:t>
+        <w:rPr>
+          <w:color w:val="0070C0"/>
+        </w:rPr>
+        <w:t>(RF</w:t>
+      </w:r>
+      <w:r>
+        <w:rPr>
+          <w:color w:val="0070C0"/>
+        </w:rPr>
+        <w:t>016</w:t>
+      </w:r>
+      <w:r>
+        <w:rPr>
+          <w:color w:val="0070C0"/>
+        </w:rPr>
+        <w:t>)</w:t>
+      </w:r>
+      <w:r>
+        <w:rPr>
+          <w:color w:val="0070C0"/>
+        </w:rPr>
+        <w:t>Sempre que o docente acessar uma determinada turma de uma disciplina, poderá cadastrar quantos estudantes desejar</w:t>
+      </w:r>
+      <w:r>
+        <w:t xml:space="preserve"> (</w:t>
+      </w:r>
+      <w:r>
+        <w:rPr>
+          <w:color w:val="0070C0"/>
+        </w:rPr>
+        <w:t>(RF</w:t>
+      </w:r>
+      <w:r>
+        <w:rPr>
+          <w:color w:val="0070C0"/>
+        </w:rPr>
+        <w:t>017/018</w:t>
+      </w:r>
+      <w:r>
+        <w:rPr>
+          <w:color w:val="0070C0"/>
+        </w:rPr>
+        <w:t>)</w:t>
+      </w:r>
+      <w:r>
+        <w:rPr>
+          <w:color w:val="0070C0"/>
+        </w:rPr>
+        <w:t>incluir</w:t>
+      </w:r>
+      <w:r>
+        <w:t xml:space="preserve">, </w:t>
+      </w:r>
+      <w:r>
+        <w:rPr>
+          <w:color w:val="0070C0"/>
+        </w:rPr>
+        <w:t>(RF</w:t>
+      </w:r>
+      <w:r>
+        <w:rPr>
+          <w:color w:val="0070C0"/>
+        </w:rPr>
+        <w:t>019/020</w:t>
+      </w:r>
+      <w:r>
+        <w:rPr>
+          <w:color w:val="0070C0"/>
+        </w:rPr>
+        <w:t>)</w:t>
+      </w:r>
+      <w:r>
+        <w:rPr>
+          <w:color w:val="0070C0"/>
+        </w:rPr>
+        <w:t>editar alunos existentes</w:t>
+      </w:r>
+      <w:r>
+        <w:t xml:space="preserve"> ou </w:t>
+      </w:r>
+      <w:r>
+        <w:rPr>
+          <w:color w:val="0070C0"/>
+        </w:rPr>
+        <w:t>(RF</w:t>
+      </w:r>
+      <w:r>
+        <w:rPr>
+          <w:color w:val="0070C0"/>
+        </w:rPr>
+        <w:t>021/022</w:t>
+      </w:r>
+      <w:r>
+        <w:rPr>
+          <w:color w:val="0070C0"/>
+        </w:rPr>
+        <w:t>)</w:t>
+      </w:r>
+      <w:r>
+        <w:rPr>
+          <w:color w:val="0070C0"/>
+        </w:rPr>
+        <w:t xml:space="preserve">removê-los </w:t>
+      </w:r>
+      <w:r>
+        <w:rPr>
+          <w:color w:val="0070C0"/>
+        </w:rPr>
+        <w:t>(RF</w:t>
+      </w:r>
+      <w:r>
+        <w:rPr>
+          <w:color w:val="0070C0"/>
+        </w:rPr>
+        <w:t>017/019/021</w:t>
+      </w:r>
+      <w:r>
+        <w:rPr>
+          <w:color w:val="0070C0"/>
+        </w:rPr>
+        <w:t>)</w:t>
+      </w:r>
+      <w:r>
+        <w:rPr>
+          <w:color w:val="0070C0"/>
+        </w:rPr>
+        <w:t>um a um</w:t>
+      </w:r>
+      <w:r>
+        <w:t xml:space="preserve"> ou </w:t>
+      </w:r>
+      <w:r>
+        <w:rPr>
+          <w:color w:val="0070C0"/>
+        </w:rPr>
+        <w:t>(RF</w:t>
+      </w:r>
+      <w:r>
+        <w:rPr>
+          <w:color w:val="0070C0"/>
+        </w:rPr>
+        <w:t>018/020/022</w:t>
+      </w:r>
+      <w:r>
+        <w:rPr>
+          <w:color w:val="0070C0"/>
+        </w:rPr>
+        <w:t>)</w:t>
+      </w:r>
+      <w:r>
+        <w:rPr>
+          <w:color w:val="0070C0"/>
+        </w:rPr>
+        <w:t>por múltipla seleção</w:t>
+      </w:r>
+      <w:r>
+        <w:t>).</w:t>
       </w:r>
     </w:p>
     <w:p>
@@ -5018,7 +5135,50 @@
         <w:jc w:val="both"/>
       </w:pPr>
       <w:r>
-        <w:t>O docente poderá importar estudantes para uma turma a partir de arquivos dos tipos: CSV¹ e JSON². Ao visualizar o CSV em uma ferramenta como o Excel, os dados apresentados serão semelhantes a uma tabela:</w:t>
+        <w:t xml:space="preserve">O </w:t>
+      </w:r>
+      <w:r>
+        <w:rPr>
+          <w:color w:val="0070C0"/>
+        </w:rPr>
+        <w:t>(RF</w:t>
+      </w:r>
+      <w:r>
+        <w:rPr>
+          <w:color w:val="0070C0"/>
+        </w:rPr>
+        <w:t>023</w:t>
+      </w:r>
+      <w:r>
+        <w:rPr>
+          <w:color w:val="0070C0"/>
+        </w:rPr>
+        <w:t>)</w:t>
+      </w:r>
+      <w:r>
+        <w:rPr>
+          <w:color w:val="0070C0"/>
+        </w:rPr>
+        <w:t xml:space="preserve">docente poderá importar estudantes para uma turma a partir de arquivos dos tipos: CSV¹ </w:t>
+      </w:r>
+      <w:r>
+        <w:t xml:space="preserve">e </w:t>
+      </w:r>
+      <w:r>
+        <w:rPr>
+          <w:strike/>
+          <w:color w:val="FF0000"/>
+        </w:rPr>
+        <w:t>JSON</w:t>
+      </w:r>
+      <w:r>
+        <w:t xml:space="preserve">². </w:t>
+      </w:r>
+      <w:r>
+        <w:t>Ao visualizar o CSV em uma ferramenta como o Excel, os dados apresentados serão semelhantes a uma tabela</w:t>
+      </w:r>
+      <w:r>
+        <w:t>:</w:t>
       </w:r>
     </w:p>
     <w:p>
@@ -5087,10 +5247,7 @@
         <w:t xml:space="preserve">    </w:t>
       </w:r>
       <w:r>
-        <w:t>Bia</w:t>
-      </w:r>
-      <w:r>
-        <w:t xml:space="preserve">nca </w:t>
+        <w:t xml:space="preserve">Bianca </w:t>
       </w:r>
       <w:r>
         <w:rPr>
@@ -5329,109 +5486,201 @@
       </w:pPr>
       <w:r>
         <w:lastRenderedPageBreak/>
-        <w:t>momento), a ferramenta utilizará somente as DUAS PRIMEIRAS COLUNAS do arquivo CSV,</w:t>
-      </w:r>
-      <w:r>
-        <w:rPr>
-          <w:spacing w:val="-2"/>
-        </w:rPr>
-        <w:t xml:space="preserve"> </w:t>
-      </w:r>
-      <w:r>
+        <w:t xml:space="preserve">momento), a </w:t>
+      </w:r>
+      <w:r>
+        <w:rPr>
+          <w:color w:val="0070C0"/>
+        </w:rPr>
+        <w:t>(RF</w:t>
+      </w:r>
+      <w:r>
+        <w:rPr>
+          <w:color w:val="0070C0"/>
+        </w:rPr>
+        <w:t>024</w:t>
+      </w:r>
+      <w:r>
+        <w:rPr>
+          <w:color w:val="0070C0"/>
+        </w:rPr>
+        <w:t>)</w:t>
+      </w:r>
+      <w:r>
+        <w:rPr>
+          <w:color w:val="0070C0"/>
+        </w:rPr>
+        <w:t>ferramenta utilizará somente as DUAS PRIMEIRAS COLUNAS do arquivo CSV,</w:t>
+      </w:r>
+      <w:r>
+        <w:rPr>
+          <w:color w:val="0070C0"/>
+          <w:spacing w:val="-2"/>
+        </w:rPr>
+        <w:t xml:space="preserve"> </w:t>
+      </w:r>
+      <w:r>
+        <w:rPr>
+          <w:color w:val="0070C0"/>
+        </w:rPr>
         <w:t>considerando</w:t>
       </w:r>
       <w:r>
         <w:rPr>
-          <w:spacing w:val="-2"/>
-        </w:rPr>
-        <w:t xml:space="preserve"> </w:t>
-      </w:r>
-      <w:r>
+          <w:color w:val="0070C0"/>
+          <w:spacing w:val="-2"/>
+        </w:rPr>
+        <w:t xml:space="preserve"> </w:t>
+      </w:r>
+      <w:r>
+        <w:rPr>
+          <w:color w:val="0070C0"/>
+        </w:rPr>
         <w:t>a</w:t>
       </w:r>
       <w:r>
         <w:rPr>
+          <w:color w:val="0070C0"/>
           <w:spacing w:val="-1"/>
         </w:rPr>
         <w:t xml:space="preserve"> </w:t>
       </w:r>
       <w:r>
+        <w:rPr>
+          <w:color w:val="0070C0"/>
+        </w:rPr>
         <w:t>primeira</w:t>
       </w:r>
       <w:r>
         <w:rPr>
-          <w:spacing w:val="-2"/>
-        </w:rPr>
-        <w:t xml:space="preserve"> </w:t>
-      </w:r>
-      <w:r>
+          <w:color w:val="0070C0"/>
+          <w:spacing w:val="-2"/>
+        </w:rPr>
+        <w:t xml:space="preserve"> </w:t>
+      </w:r>
+      <w:r>
+        <w:rPr>
+          <w:color w:val="0070C0"/>
+        </w:rPr>
         <w:t>como</w:t>
       </w:r>
       <w:r>
         <w:rPr>
+          <w:color w:val="0070C0"/>
           <w:spacing w:val="-4"/>
         </w:rPr>
         <w:t xml:space="preserve"> </w:t>
       </w:r>
       <w:r>
+        <w:rPr>
+          <w:color w:val="0070C0"/>
+        </w:rPr>
         <w:t>sendo o</w:t>
       </w:r>
       <w:r>
         <w:rPr>
+          <w:color w:val="0070C0"/>
           <w:spacing w:val="-4"/>
         </w:rPr>
         <w:t xml:space="preserve"> </w:t>
       </w:r>
       <w:r>
+        <w:rPr>
+          <w:color w:val="0070C0"/>
+        </w:rPr>
         <w:t>identificador</w:t>
       </w:r>
       <w:r>
         <w:rPr>
+          <w:color w:val="0070C0"/>
           <w:spacing w:val="-4"/>
         </w:rPr>
         <w:t xml:space="preserve"> </w:t>
       </w:r>
       <w:r>
+        <w:rPr>
+          <w:color w:val="0070C0"/>
+        </w:rPr>
         <w:t>do</w:t>
       </w:r>
       <w:r>
         <w:rPr>
+          <w:color w:val="0070C0"/>
           <w:spacing w:val="-4"/>
         </w:rPr>
         <w:t xml:space="preserve"> </w:t>
       </w:r>
       <w:r>
+        <w:rPr>
+          <w:color w:val="0070C0"/>
+        </w:rPr>
         <w:t>aluno</w:t>
       </w:r>
       <w:r>
         <w:rPr>
-          <w:spacing w:val="-2"/>
-        </w:rPr>
-        <w:t xml:space="preserve"> </w:t>
-      </w:r>
-      <w:r>
+          <w:color w:val="0070C0"/>
+          <w:spacing w:val="-2"/>
+        </w:rPr>
+        <w:t xml:space="preserve"> </w:t>
+      </w:r>
+      <w:r>
+        <w:rPr>
+          <w:color w:val="0070C0"/>
+        </w:rPr>
         <w:t>e</w:t>
       </w:r>
       <w:r>
         <w:rPr>
-          <w:spacing w:val="-2"/>
-        </w:rPr>
-        <w:t xml:space="preserve"> </w:t>
-      </w:r>
-      <w:r>
+          <w:color w:val="0070C0"/>
+          <w:spacing w:val="-2"/>
+        </w:rPr>
+        <w:t xml:space="preserve"> </w:t>
+      </w:r>
+      <w:r>
+        <w:rPr>
+          <w:color w:val="0070C0"/>
+        </w:rPr>
         <w:t>a segunda como</w:t>
       </w:r>
       <w:r>
         <w:rPr>
+          <w:color w:val="0070C0"/>
           <w:spacing w:val="-6"/>
         </w:rPr>
         <w:t xml:space="preserve"> </w:t>
       </w:r>
       <w:r>
-        <w:t>o nome completo do estudante. Esse será o padrão do sistema. Qualquer outra coluna deverá ser DE</w:t>
-      </w:r>
-      <w:r>
-        <w:t>SCONSIDERADA no momento de importação de alunos.</w:t>
+        <w:rPr>
+          <w:color w:val="0070C0"/>
+        </w:rPr>
+        <w:t>o nome completo do estudante. Esse será o padrão do sistema</w:t>
+      </w:r>
+      <w:r>
+        <w:t xml:space="preserve">. </w:t>
+      </w:r>
+      <w:r>
+        <w:rPr>
+          <w:color w:val="0070C0"/>
+        </w:rPr>
+        <w:t>(RF</w:t>
+      </w:r>
+      <w:r>
+        <w:rPr>
+          <w:color w:val="0070C0"/>
+        </w:rPr>
+        <w:t>025</w:t>
+      </w:r>
+      <w:r>
+        <w:rPr>
+          <w:color w:val="0070C0"/>
+        </w:rPr>
+        <w:t>)</w:t>
+      </w:r>
+      <w:r>
+        <w:rPr>
+          <w:color w:val="0070C0"/>
+        </w:rPr>
+        <w:t>Qualquer outra coluna deverá ser DESCONSIDERADA no momento de importação de alunos.</w:t>
       </w:r>
     </w:p>
     <w:p>
@@ -5528,13 +5777,7 @@
         <w:rPr>
           <w:strike/>
         </w:rPr>
-        <w:t>có</w:t>
-      </w:r>
-      <w:r>
-        <w:rPr>
-          <w:strike/>
-        </w:rPr>
-        <w:t>digo ou</w:t>
+        <w:t>código ou</w:t>
       </w:r>
       <w:r>
         <w:rPr>
@@ -5632,10 +5875,115 @@
         <w:jc w:val="both"/>
       </w:pPr>
       <w:r>
-        <w:t>Além disso, caso já existam estudantes naquela turma e o docente faça uma nova importação de dados, o sistema verificará se existem duplicatas pelo identificador do estudante. Não poderão existir dois estudantes com o mesmo identificador (RA, Matrícula, ID</w:t>
-      </w:r>
-      <w:r>
-        <w:t xml:space="preserve"> - chame-o como quiser). Caso exista esse conflito, considerar sempre os dados no NotaDez como fonte da verdade e não sobrescrevê-los.</w:t>
+        <w:t xml:space="preserve">Além disso, caso já existam estudantes naquela turma e o docente faça uma nova importação de dados, </w:t>
+      </w:r>
+      <w:r>
+        <w:rPr>
+          <w:color w:val="0070C0"/>
+        </w:rPr>
+        <w:t>(RF</w:t>
+      </w:r>
+      <w:r>
+        <w:rPr>
+          <w:color w:val="0070C0"/>
+        </w:rPr>
+        <w:t>026</w:t>
+      </w:r>
+      <w:r>
+        <w:rPr>
+          <w:color w:val="0070C0"/>
+        </w:rPr>
+        <w:t>)</w:t>
+      </w:r>
+      <w:r>
+        <w:rPr>
+          <w:color w:val="0070C0"/>
+        </w:rPr>
+        <w:t>o sistema verificará se existem duplicatas pelo identificador do estudante</w:t>
+      </w:r>
+      <w:r>
+        <w:t xml:space="preserve">. </w:t>
+      </w:r>
+      <w:r>
+        <w:rPr>
+          <w:color w:val="0070C0"/>
+        </w:rPr>
+        <w:t>(RF</w:t>
+      </w:r>
+      <w:r>
+        <w:rPr>
+          <w:color w:val="0070C0"/>
+        </w:rPr>
+        <w:t>027</w:t>
+      </w:r>
+      <w:r>
+        <w:rPr>
+          <w:color w:val="0070C0"/>
+        </w:rPr>
+        <w:t>)</w:t>
+      </w:r>
+      <w:r>
+        <w:rPr>
+          <w:color w:val="0070C0"/>
+        </w:rPr>
+        <w:t xml:space="preserve">Não poderão existir dois estudantes com o mesmo identificador </w:t>
+      </w:r>
+      <w:r>
+        <w:t xml:space="preserve">(RA, Matrícula, ID - chame-o como quiser). </w:t>
+      </w:r>
+      <w:r>
+        <w:rPr>
+          <w:color w:val="0070C0"/>
+        </w:rPr>
+        <w:t>(RF</w:t>
+      </w:r>
+      <w:r>
+        <w:rPr>
+          <w:color w:val="0070C0"/>
+        </w:rPr>
+        <w:t>028</w:t>
+      </w:r>
+      <w:r>
+        <w:rPr>
+          <w:color w:val="0070C0"/>
+        </w:rPr>
+        <w:t>)</w:t>
+      </w:r>
+      <w:r>
+        <w:rPr>
+          <w:color w:val="0070C0"/>
+        </w:rPr>
+        <w:t>Caso exista esse conflito, considerar sempre os dados no NotaDez como fonte da verdade</w:t>
+      </w:r>
+      <w:r>
+        <w:t xml:space="preserve"> e </w:t>
+      </w:r>
+      <w:r>
+        <w:rPr>
+          <w:color w:val="0070C0"/>
+        </w:rPr>
+        <w:t>(RF</w:t>
+      </w:r>
+      <w:r>
+        <w:rPr>
+          <w:color w:val="0070C0"/>
+        </w:rPr>
+        <w:t>029</w:t>
+      </w:r>
+      <w:r>
+        <w:rPr>
+          <w:color w:val="0070C0"/>
+        </w:rPr>
+        <w:t>)</w:t>
+      </w:r>
+      <w:r>
+        <w:rPr>
+          <w:color w:val="0070C0"/>
+        </w:rPr>
+        <w:t>não sobrescrevê-los</w:t>
+      </w:r>
+      <w:r>
+        <w:t>.</w:t>
       </w:r>
     </w:p>
     <w:p>
@@ -5798,7 +6146,16 @@
           <w:spacing w:val="-4"/>
           <w:sz w:val="23"/>
         </w:rPr>
-        <w:t xml:space="preserve"> CSV.</w:t>
+        <w:t xml:space="preserve"> CSV</w:t>
+      </w:r>
+      <w:r>
+        <w:rPr>
+          <w:rFonts w:ascii="Gadugi" w:hAnsi="Gadugi"/>
+          <w:color w:val="FF0000"/>
+          <w:spacing w:val="-4"/>
+          <w:sz w:val="23"/>
+        </w:rPr>
+        <w:t>.</w:t>
       </w:r>
     </w:p>
     <w:p>
@@ -5997,107 +6354,175 @@
         <w:spacing w:before="147" w:line="360" w:lineRule="auto"/>
         <w:ind w:right="299"/>
         <w:jc w:val="both"/>
-      </w:pPr>
-      <w:r>
+        <w:rPr>
+          <w:color w:val="0070C0"/>
+        </w:rPr>
+      </w:pPr>
+      <w:r>
+        <w:rPr>
+          <w:color w:val="0070C0"/>
+        </w:rPr>
+        <w:t>(RF</w:t>
+      </w:r>
+      <w:r>
+        <w:rPr>
+          <w:color w:val="0070C0"/>
+        </w:rPr>
+        <w:t>030</w:t>
+      </w:r>
+      <w:r>
+        <w:rPr>
+          <w:color w:val="0070C0"/>
+        </w:rPr>
+        <w:t>)</w:t>
+      </w:r>
+      <w:r>
+        <w:rPr>
+          <w:color w:val="0070C0"/>
+        </w:rPr>
         <w:t>Qualquer</w:t>
       </w:r>
       <w:r>
         <w:rPr>
-          <w:spacing w:val="-2"/>
-        </w:rPr>
-        <w:t xml:space="preserve"> </w:t>
-      </w:r>
-      <w:r>
+          <w:color w:val="0070C0"/>
+          <w:spacing w:val="-2"/>
+        </w:rPr>
+        <w:t xml:space="preserve"> </w:t>
+      </w:r>
+      <w:r>
+        <w:rPr>
+          <w:color w:val="0070C0"/>
+        </w:rPr>
         <w:t>exercício,</w:t>
       </w:r>
       <w:r>
         <w:rPr>
-          <w:spacing w:val="-2"/>
-        </w:rPr>
-        <w:t xml:space="preserve"> </w:t>
-      </w:r>
-      <w:r>
+          <w:color w:val="0070C0"/>
+          <w:spacing w:val="-2"/>
+        </w:rPr>
+        <w:t xml:space="preserve"> </w:t>
+      </w:r>
+      <w:r>
+        <w:rPr>
+          <w:color w:val="0070C0"/>
+        </w:rPr>
         <w:t>atividade,</w:t>
       </w:r>
       <w:r>
         <w:rPr>
+          <w:color w:val="0070C0"/>
           <w:spacing w:val="-5"/>
         </w:rPr>
         <w:t xml:space="preserve"> </w:t>
       </w:r>
       <w:r>
+        <w:rPr>
+          <w:color w:val="0070C0"/>
+        </w:rPr>
         <w:t>tarefa</w:t>
       </w:r>
       <w:r>
         <w:rPr>
+          <w:color w:val="0070C0"/>
           <w:spacing w:val="-5"/>
         </w:rPr>
         <w:t xml:space="preserve"> </w:t>
       </w:r>
       <w:r>
+        <w:rPr>
+          <w:color w:val="0070C0"/>
+        </w:rPr>
         <w:t>ou</w:t>
       </w:r>
       <w:r>
         <w:rPr>
+          <w:color w:val="0070C0"/>
           <w:spacing w:val="-4"/>
         </w:rPr>
         <w:t xml:space="preserve"> </w:t>
       </w:r>
       <w:r>
+        <w:rPr>
+          <w:color w:val="0070C0"/>
+        </w:rPr>
         <w:t>prova</w:t>
       </w:r>
       <w:r>
         <w:rPr>
-          <w:spacing w:val="-2"/>
-        </w:rPr>
-        <w:t xml:space="preserve"> </w:t>
-      </w:r>
-      <w:r>
+          <w:color w:val="0070C0"/>
+          <w:spacing w:val="-2"/>
+        </w:rPr>
+        <w:t xml:space="preserve"> </w:t>
+      </w:r>
+      <w:r>
+        <w:rPr>
+          <w:color w:val="0070C0"/>
+        </w:rPr>
         <w:t>que o</w:t>
       </w:r>
       <w:r>
         <w:rPr>
+          <w:color w:val="0070C0"/>
           <w:spacing w:val="-4"/>
         </w:rPr>
         <w:t xml:space="preserve"> </w:t>
       </w:r>
       <w:r>
+        <w:rPr>
+          <w:color w:val="0070C0"/>
+        </w:rPr>
         <w:t>docente</w:t>
       </w:r>
       <w:r>
         <w:rPr>
+          <w:color w:val="0070C0"/>
           <w:spacing w:val="-4"/>
         </w:rPr>
         <w:t xml:space="preserve"> </w:t>
       </w:r>
       <w:r>
+        <w:rPr>
+          <w:color w:val="0070C0"/>
+        </w:rPr>
         <w:t>aplicou</w:t>
       </w:r>
       <w:r>
         <w:rPr>
-          <w:spacing w:val="-2"/>
-        </w:rPr>
-        <w:t xml:space="preserve"> </w:t>
-      </w:r>
-      <w:r>
+          <w:color w:val="0070C0"/>
+          <w:spacing w:val="-2"/>
+        </w:rPr>
+        <w:t xml:space="preserve"> </w:t>
+      </w:r>
+      <w:r>
+        <w:rPr>
+          <w:color w:val="0070C0"/>
+        </w:rPr>
         <w:t>para</w:t>
       </w:r>
       <w:r>
         <w:rPr>
+          <w:color w:val="0070C0"/>
           <w:spacing w:val="-5"/>
         </w:rPr>
         <w:t xml:space="preserve"> </w:t>
       </w:r>
       <w:r>
+        <w:rPr>
+          <w:color w:val="0070C0"/>
+        </w:rPr>
         <w:t>uma</w:t>
       </w:r>
       <w:r>
         <w:rPr>
+          <w:color w:val="0070C0"/>
           <w:spacing w:val="-1"/>
         </w:rPr>
         <w:t xml:space="preserve"> </w:t>
       </w:r>
       <w:r>
+        <w:rPr>
+          <w:color w:val="0070C0"/>
+        </w:rPr>
         <w:t>turma e deseje registrar no sistema, se chamará componente de nota.</w:t>
       </w:r>
     </w:p>
@@ -6126,10 +6551,7 @@
         <w:jc w:val="both"/>
       </w:pPr>
       <w:r>
-        <w:t>Para exemplificar, supo</w:t>
-      </w:r>
-      <w:r>
-        <w:t>nha que a nota final da disciplina Cálculo seja a média de três notas, sendo cada uma das provas o valor de 0 a 10.</w:t>
+        <w:t>Para exemplificar, suponha que a nota final da disciplina Cálculo seja a média de três notas, sendo cada uma das provas o valor de 0 a 10.</w:t>
       </w:r>
     </w:p>
     <w:p>
@@ -6277,180 +6699,301 @@
         <w:t xml:space="preserve"> </w:t>
       </w:r>
       <w:r>
+        <w:rPr>
+          <w:color w:val="0070C0"/>
+        </w:rPr>
+        <w:t>(RF</w:t>
+      </w:r>
+      <w:r>
+        <w:rPr>
+          <w:color w:val="0070C0"/>
+        </w:rPr>
+        <w:t>031</w:t>
+      </w:r>
+      <w:r>
+        <w:rPr>
+          <w:color w:val="0070C0"/>
+        </w:rPr>
+        <w:t>)</w:t>
+      </w:r>
+      <w:r>
+        <w:rPr>
+          <w:color w:val="0070C0"/>
+        </w:rPr>
         <w:t>componentes</w:t>
       </w:r>
       <w:r>
         <w:rPr>
-          <w:spacing w:val="-2"/>
-        </w:rPr>
-        <w:t xml:space="preserve"> </w:t>
-      </w:r>
-      <w:r>
+          <w:color w:val="0070C0"/>
+          <w:spacing w:val="-2"/>
+        </w:rPr>
+        <w:t xml:space="preserve"> </w:t>
+      </w:r>
+      <w:r>
+        <w:rPr>
+          <w:color w:val="0070C0"/>
+        </w:rPr>
         <w:t>de</w:t>
       </w:r>
       <w:r>
         <w:rPr>
+          <w:color w:val="0070C0"/>
           <w:spacing w:val="-4"/>
         </w:rPr>
         <w:t xml:space="preserve"> </w:t>
       </w:r>
       <w:r>
+        <w:rPr>
+          <w:color w:val="0070C0"/>
+        </w:rPr>
         <w:t>nota</w:t>
       </w:r>
       <w:r>
         <w:rPr>
+          <w:color w:val="0070C0"/>
           <w:spacing w:val="-5"/>
         </w:rPr>
         <w:t xml:space="preserve"> </w:t>
       </w:r>
       <w:r>
+        <w:rPr>
+          <w:color w:val="0070C0"/>
+        </w:rPr>
         <w:t>para</w:t>
       </w:r>
       <w:r>
         <w:rPr>
-          <w:spacing w:val="-2"/>
-        </w:rPr>
-        <w:t xml:space="preserve"> </w:t>
-      </w:r>
-      <w:r>
+          <w:color w:val="0070C0"/>
+          <w:spacing w:val="-2"/>
+        </w:rPr>
+        <w:t xml:space="preserve"> </w:t>
+      </w:r>
+      <w:r>
+        <w:rPr>
+          <w:color w:val="0070C0"/>
+        </w:rPr>
         <w:t>aquela disciplina</w:t>
       </w:r>
       <w:r>
         <w:rPr>
-          <w:spacing w:val="-2"/>
-        </w:rPr>
-        <w:t xml:space="preserve"> </w:t>
-      </w:r>
-      <w:r>
+          <w:color w:val="0070C0"/>
+          <w:spacing w:val="-2"/>
+        </w:rPr>
+        <w:t xml:space="preserve"> </w:t>
+      </w:r>
+      <w:r>
+        <w:rPr>
+          <w:color w:val="0070C0"/>
+        </w:rPr>
         <w:t>(para</w:t>
       </w:r>
       <w:r>
         <w:rPr>
+          <w:color w:val="0070C0"/>
           <w:spacing w:val="-1"/>
         </w:rPr>
         <w:t xml:space="preserve"> </w:t>
       </w:r>
       <w:r>
+        <w:rPr>
+          <w:color w:val="0070C0"/>
+        </w:rPr>
         <w:t>aplicar</w:t>
       </w:r>
       <w:r>
         <w:rPr>
+          <w:color w:val="0070C0"/>
           <w:spacing w:val="-1"/>
         </w:rPr>
         <w:t xml:space="preserve"> </w:t>
       </w:r>
       <w:r>
-        <w:t>em toda</w:t>
-      </w:r>
-      <w:r>
-        <w:t>s as</w:t>
-      </w:r>
-      <w:r>
-        <w:rPr>
+        <w:rPr>
+          <w:color w:val="0070C0"/>
+        </w:rPr>
+        <w:t>em todas as</w:t>
+      </w:r>
+      <w:r>
+        <w:rPr>
+          <w:color w:val="0070C0"/>
           <w:spacing w:val="-1"/>
         </w:rPr>
         <w:t xml:space="preserve"> </w:t>
       </w:r>
       <w:r>
+        <w:rPr>
+          <w:color w:val="0070C0"/>
+        </w:rPr>
         <w:t>turmas de maneira</w:t>
       </w:r>
       <w:r>
         <w:rPr>
+          <w:color w:val="0070C0"/>
           <w:spacing w:val="-1"/>
         </w:rPr>
         <w:t xml:space="preserve"> </w:t>
       </w:r>
       <w:r>
-        <w:t>idêntica). Cada</w:t>
-      </w:r>
-      <w:r>
-        <w:rPr>
-          <w:spacing w:val="-2"/>
-        </w:rPr>
-        <w:t xml:space="preserve"> </w:t>
-      </w:r>
-      <w:r>
+        <w:rPr>
+          <w:color w:val="0070C0"/>
+        </w:rPr>
+        <w:t>idêntica)</w:t>
+      </w:r>
+      <w:r>
+        <w:t xml:space="preserve">. </w:t>
+      </w:r>
+      <w:r>
+        <w:rPr>
+          <w:color w:val="0070C0"/>
+        </w:rPr>
+        <w:t>(RF</w:t>
+      </w:r>
+      <w:r>
+        <w:rPr>
+          <w:color w:val="0070C0"/>
+        </w:rPr>
+        <w:t>032</w:t>
+      </w:r>
+      <w:r>
+        <w:rPr>
+          <w:color w:val="0070C0"/>
+        </w:rPr>
+        <w:t>)</w:t>
+      </w:r>
+      <w:r>
+        <w:rPr>
+          <w:color w:val="0070C0"/>
+        </w:rPr>
+        <w:t>Cada</w:t>
+      </w:r>
+      <w:r>
+        <w:rPr>
+          <w:color w:val="0070C0"/>
+          <w:spacing w:val="-2"/>
+        </w:rPr>
+        <w:t xml:space="preserve"> </w:t>
+      </w:r>
+      <w:r>
+        <w:rPr>
+          <w:color w:val="0070C0"/>
+        </w:rPr>
         <w:t>componente será</w:t>
       </w:r>
       <w:r>
         <w:rPr>
-          <w:spacing w:val="-2"/>
-        </w:rPr>
-        <w:t xml:space="preserve"> </w:t>
-      </w:r>
-      <w:r>
+          <w:color w:val="0070C0"/>
+          <w:spacing w:val="-2"/>
+        </w:rPr>
+        <w:t xml:space="preserve"> </w:t>
+      </w:r>
+      <w:r>
+        <w:rPr>
+          <w:color w:val="0070C0"/>
+        </w:rPr>
         <w:t>sempre</w:t>
       </w:r>
       <w:r>
         <w:rPr>
+          <w:color w:val="0070C0"/>
           <w:spacing w:val="-1"/>
         </w:rPr>
         <w:t xml:space="preserve"> </w:t>
       </w:r>
       <w:r>
+        <w:rPr>
+          <w:color w:val="0070C0"/>
+        </w:rPr>
         <w:t>uma</w:t>
       </w:r>
       <w:r>
         <w:rPr>
-          <w:spacing w:val="-2"/>
-        </w:rPr>
-        <w:t xml:space="preserve"> </w:t>
-      </w:r>
-      <w:r>
+          <w:color w:val="0070C0"/>
+          <w:spacing w:val="-2"/>
+        </w:rPr>
+        <w:t xml:space="preserve"> </w:t>
+      </w:r>
+      <w:r>
+        <w:rPr>
+          <w:color w:val="0070C0"/>
+        </w:rPr>
         <w:t>nota</w:t>
       </w:r>
       <w:r>
         <w:rPr>
+          <w:color w:val="0070C0"/>
           <w:spacing w:val="-3"/>
         </w:rPr>
         <w:t xml:space="preserve"> </w:t>
       </w:r>
       <w:r>
+        <w:rPr>
+          <w:color w:val="0070C0"/>
+        </w:rPr>
         <w:t>numérica</w:t>
       </w:r>
       <w:r>
         <w:rPr>
+          <w:color w:val="0070C0"/>
           <w:spacing w:val="-1"/>
         </w:rPr>
         <w:t xml:space="preserve"> </w:t>
       </w:r>
       <w:r>
+        <w:rPr>
+          <w:color w:val="0070C0"/>
+        </w:rPr>
         <w:t>que</w:t>
       </w:r>
       <w:r>
         <w:rPr>
-          <w:spacing w:val="-2"/>
-        </w:rPr>
-        <w:t xml:space="preserve"> </w:t>
-      </w:r>
-      <w:r>
+          <w:color w:val="0070C0"/>
+          <w:spacing w:val="-2"/>
+        </w:rPr>
+        <w:t xml:space="preserve"> </w:t>
+      </w:r>
+      <w:r>
+        <w:rPr>
+          <w:color w:val="0070C0"/>
+        </w:rPr>
         <w:t>vai</w:t>
       </w:r>
       <w:r>
         <w:rPr>
+          <w:color w:val="0070C0"/>
           <w:spacing w:val="-1"/>
         </w:rPr>
         <w:t xml:space="preserve"> </w:t>
       </w:r>
       <w:r>
+        <w:rPr>
+          <w:color w:val="0070C0"/>
+        </w:rPr>
         <w:t>de 0.00</w:t>
       </w:r>
       <w:r>
         <w:rPr>
+          <w:color w:val="0070C0"/>
           <w:spacing w:val="1"/>
         </w:rPr>
         <w:t xml:space="preserve"> </w:t>
       </w:r>
       <w:r>
+        <w:rPr>
+          <w:color w:val="0070C0"/>
+        </w:rPr>
         <w:t>até</w:t>
       </w:r>
       <w:r>
         <w:rPr>
-          <w:spacing w:val="-2"/>
-        </w:rPr>
-        <w:t xml:space="preserve"> </w:t>
-      </w:r>
-      <w:r>
+          <w:color w:val="0070C0"/>
+          <w:spacing w:val="-2"/>
+        </w:rPr>
+        <w:t xml:space="preserve"> </w:t>
+      </w:r>
+      <w:r>
+        <w:rPr>
+          <w:color w:val="0070C0"/>
+        </w:rPr>
         <w:t>10.00</w:t>
       </w:r>
       <w:r>
@@ -6500,10 +7043,40 @@
         <w:pStyle w:val="Corpodetexto"/>
         <w:spacing w:before="37" w:line="360" w:lineRule="auto"/>
         <w:ind w:right="117"/>
+        <w:rPr>
+          <w:color w:val="0070C0"/>
+        </w:rPr>
       </w:pPr>
       <w:r>
         <w:lastRenderedPageBreak/>
-        <w:t>como: 0.55, 0.99, 1.81, 10.00, 9.50. Respeitando sempre duas casas de precisão. Exemplo:</w:t>
+        <w:t xml:space="preserve">como: 0.55, 0.99, 1.81, 10.00, 9.50. </w:t>
+      </w:r>
+      <w:r>
+        <w:rPr>
+          <w:color w:val="0070C0"/>
+        </w:rPr>
+        <w:t>(RF</w:t>
+      </w:r>
+      <w:r>
+        <w:rPr>
+          <w:color w:val="0070C0"/>
+        </w:rPr>
+        <w:t>033</w:t>
+      </w:r>
+      <w:r>
+        <w:rPr>
+          <w:color w:val="0070C0"/>
+        </w:rPr>
+        <w:t>)</w:t>
+      </w:r>
+      <w:r>
+        <w:rPr>
+          <w:color w:val="0070C0"/>
+        </w:rPr>
+        <w:t>Respeitando sempre duas casas de precisão</w:t>
+      </w:r>
+      <w:r>
+        <w:t>. Exemplo:</w:t>
       </w:r>
       <w:r>
         <w:rPr>
@@ -6638,18 +7211,43 @@
         <w:t xml:space="preserve"> </w:t>
       </w:r>
       <w:r>
-        <w:t>3 componentes PARA A DISCIPLINA: P1 (prova 1), P2 (prova 2) e P3 (prova 3). Ao acessar a turma no sis</w:t>
-      </w:r>
-      <w:r>
-        <w:t>tema, após cadastrar os componentes de nota na disciplina, aparecerá</w:t>
-      </w:r>
-      <w:r>
-        <w:rPr>
+        <w:t xml:space="preserve">3 componentes PARA A DISCIPLINA: P1 (prova 1), P2 (prova 2) e P3 (prova 3). </w:t>
+      </w:r>
+      <w:r>
+        <w:rPr>
+          <w:color w:val="0070C0"/>
+        </w:rPr>
+        <w:t>(RF</w:t>
+      </w:r>
+      <w:r>
+        <w:rPr>
+          <w:color w:val="0070C0"/>
+        </w:rPr>
+        <w:t>034</w:t>
+      </w:r>
+      <w:r>
+        <w:rPr>
+          <w:color w:val="0070C0"/>
+        </w:rPr>
+        <w:t>)</w:t>
+      </w:r>
+      <w:r>
+        <w:rPr>
+          <w:color w:val="0070C0"/>
+        </w:rPr>
+        <w:t>Ao acessar a turma no sistema, após cadastrar os componentes de nota na disciplina, aparecerá</w:t>
+      </w:r>
+      <w:r>
+        <w:rPr>
+          <w:color w:val="0070C0"/>
           <w:spacing w:val="40"/>
         </w:rPr>
         <w:t xml:space="preserve"> </w:t>
       </w:r>
       <w:r>
+        <w:rPr>
+          <w:color w:val="0070C0"/>
+        </w:rPr>
         <w:t>uma tabela parecida:</w:t>
       </w:r>
     </w:p>
@@ -7673,7 +8271,31 @@
         <w:jc w:val="both"/>
       </w:pPr>
       <w:r>
-        <w:t>A tabela sempre abrirá em modo de visualização para que o docente não edite sem querer uma determinada nota.</w:t>
+        <w:rPr>
+          <w:color w:val="0070C0"/>
+        </w:rPr>
+        <w:t>(RF</w:t>
+      </w:r>
+      <w:r>
+        <w:rPr>
+          <w:color w:val="0070C0"/>
+        </w:rPr>
+        <w:t>035</w:t>
+      </w:r>
+      <w:r>
+        <w:rPr>
+          <w:color w:val="0070C0"/>
+        </w:rPr>
+        <w:t>)</w:t>
+      </w:r>
+      <w:r>
+        <w:rPr>
+          <w:color w:val="0070C0"/>
+        </w:rPr>
+        <w:t>A tabela sempre abrirá em modo de visualização para que o docente não edite sem querer uma determinada nota</w:t>
+      </w:r>
+      <w:r>
+        <w:t>.</w:t>
       </w:r>
     </w:p>
     <w:p>
@@ -7684,69 +8306,118 @@
         <w:jc w:val="both"/>
       </w:pPr>
       <w:r>
+        <w:rPr>
+          <w:color w:val="0070C0"/>
+        </w:rPr>
+        <w:t>(RF</w:t>
+      </w:r>
+      <w:r>
+        <w:rPr>
+          <w:color w:val="0070C0"/>
+        </w:rPr>
+        <w:t>036</w:t>
+      </w:r>
+      <w:r>
+        <w:rPr>
+          <w:color w:val="0070C0"/>
+        </w:rPr>
+        <w:t>)</w:t>
+      </w:r>
+      <w:r>
+        <w:rPr>
+          <w:color w:val="0070C0"/>
+        </w:rPr>
         <w:t>No cadastro</w:t>
       </w:r>
       <w:r>
         <w:rPr>
+          <w:color w:val="0070C0"/>
           <w:spacing w:val="-5"/>
         </w:rPr>
         <w:t xml:space="preserve"> </w:t>
       </w:r>
       <w:r>
+        <w:rPr>
+          <w:color w:val="0070C0"/>
+        </w:rPr>
         <w:t>do</w:t>
       </w:r>
       <w:r>
         <w:rPr>
+          <w:color w:val="0070C0"/>
           <w:spacing w:val="-3"/>
         </w:rPr>
         <w:t xml:space="preserve"> </w:t>
       </w:r>
       <w:r>
+        <w:rPr>
+          <w:color w:val="0070C0"/>
+        </w:rPr>
         <w:t>componente</w:t>
       </w:r>
       <w:r>
         <w:rPr>
+          <w:color w:val="0070C0"/>
           <w:spacing w:val="-5"/>
         </w:rPr>
         <w:t xml:space="preserve"> </w:t>
       </w:r>
       <w:r>
+        <w:rPr>
+          <w:color w:val="0070C0"/>
+        </w:rPr>
         <w:t>de nota</w:t>
       </w:r>
       <w:r>
         <w:rPr>
+          <w:color w:val="0070C0"/>
           <w:spacing w:val="-6"/>
         </w:rPr>
         <w:t xml:space="preserve"> </w:t>
       </w:r>
       <w:r>
+        <w:rPr>
+          <w:color w:val="0070C0"/>
+        </w:rPr>
         <w:t>será</w:t>
       </w:r>
       <w:r>
         <w:rPr>
+          <w:color w:val="0070C0"/>
           <w:spacing w:val="-3"/>
         </w:rPr>
         <w:t xml:space="preserve"> </w:t>
       </w:r>
       <w:r>
+        <w:rPr>
+          <w:color w:val="0070C0"/>
+        </w:rPr>
         <w:t>necessário</w:t>
       </w:r>
       <w:r>
         <w:rPr>
+          <w:color w:val="0070C0"/>
           <w:spacing w:val="-3"/>
         </w:rPr>
         <w:t xml:space="preserve"> </w:t>
       </w:r>
       <w:r>
+        <w:rPr>
+          <w:color w:val="0070C0"/>
+        </w:rPr>
         <w:t>informar:</w:t>
       </w:r>
       <w:r>
         <w:rPr>
+          <w:color w:val="0070C0"/>
           <w:spacing w:val="-5"/>
         </w:rPr>
         <w:t xml:space="preserve"> </w:t>
       </w:r>
       <w:r>
+        <w:rPr>
+          <w:color w:val="0070C0"/>
+        </w:rPr>
         <w:t>Nome,</w:t>
       </w:r>
       <w:r>
@@ -7756,7 +8427,31 @@
         <w:t xml:space="preserve"> </w:t>
       </w:r>
       <w:r>
-        <w:t>Sigla (usada</w:t>
+        <w:rPr>
+          <w:color w:val="0070C0"/>
+        </w:rPr>
+        <w:t>(RF</w:t>
+      </w:r>
+      <w:r>
+        <w:rPr>
+          <w:color w:val="0070C0"/>
+        </w:rPr>
+        <w:t>037</w:t>
+      </w:r>
+      <w:r>
+        <w:rPr>
+          <w:color w:val="0070C0"/>
+        </w:rPr>
+        <w:t>)</w:t>
+      </w:r>
+      <w:r>
+        <w:rPr>
+          <w:color w:val="0070C0"/>
+        </w:rPr>
+        <w:t xml:space="preserve">Sigla </w:t>
+      </w:r>
+      <w:r>
+        <w:t>(usada</w:t>
       </w:r>
       <w:r>
         <w:rPr>
@@ -7765,7 +8460,34 @@
         <w:t xml:space="preserve"> </w:t>
       </w:r>
       <w:r>
-        <w:t>na fórmula) e Descrição. Exemplo:</w:t>
+        <w:t xml:space="preserve">na fórmula) e </w:t>
+      </w:r>
+      <w:r>
+        <w:rPr>
+          <w:color w:val="0070C0"/>
+        </w:rPr>
+        <w:t>(RF</w:t>
+      </w:r>
+      <w:r>
+        <w:rPr>
+          <w:color w:val="0070C0"/>
+        </w:rPr>
+        <w:t>038</w:t>
+      </w:r>
+      <w:r>
+        <w:rPr>
+          <w:color w:val="0070C0"/>
+        </w:rPr>
+        <w:t>)</w:t>
+      </w:r>
+      <w:r>
+        <w:rPr>
+          <w:color w:val="0070C0"/>
+        </w:rPr>
+        <w:t>Descrição</w:t>
+      </w:r>
+      <w:r>
+        <w:t>. Exemplo:</w:t>
       </w:r>
       <w:r>
         <w:rPr>
@@ -7851,10 +8573,7 @@
         <w:jc w:val="both"/>
       </w:pPr>
       <w:r>
-        <w:t xml:space="preserve">Na interface de quadro de notas daquela turma, o docente poderá apontar somente notas de um único componente por vez, por exemplo, P1 </w:t>
-      </w:r>
-      <w:r>
-        <w:t xml:space="preserve">ou P2. </w:t>
+        <w:t xml:space="preserve">Na interface de quadro de notas daquela turma, o docente poderá apontar somente notas de um único componente por vez, por exemplo, P1 ou P2. </w:t>
       </w:r>
       <w:r>
         <w:rPr>
@@ -7988,10 +8707,7 @@
         <w:t xml:space="preserve"> </w:t>
       </w:r>
       <w:r>
-        <w:t>cap</w:t>
-      </w:r>
-      <w:r>
-        <w:t>az</w:t>
+        <w:t>capaz</w:t>
       </w:r>
       <w:r>
         <w:rPr>
@@ -9336,10 +10052,7 @@
         <w:t xml:space="preserve"> </w:t>
       </w:r>
       <w:r>
-        <w:t>servidor registrou a operação. Só poderá aparecer mensagens no painel de auditoria das notas que f</w:t>
-      </w:r>
-      <w:r>
-        <w:t>oram alteradas e CONFIRMADAS pelo backend da aplicação.</w:t>
+        <w:t>servidor registrou a operação. Só poderá aparecer mensagens no painel de auditoria das notas que foram alteradas e CONFIRMADAS pelo backend da aplicação.</w:t>
       </w:r>
     </w:p>
     <w:p>
@@ -9515,10 +10228,7 @@
         <w:t>confiança que as notas foram mesmo salvas.</w:t>
       </w:r>
       <w:r>
-        <w:t xml:space="preserve"> Essas mensagens precisam ser salvas no banco de dados e, sempre que carregar aquela tela de notas para trabalhar, as mensagens todas devem</w:t>
-      </w:r>
-      <w:r>
-        <w:t xml:space="preserve"> ser ordenadas por data/hora decrescente.</w:t>
+        <w:t xml:space="preserve"> Essas mensagens precisam ser salvas no banco de dados e, sempre que carregar aquela tela de notas para trabalhar, as mensagens todas devem ser ordenadas por data/hora decrescente.</w:t>
       </w:r>
     </w:p>
     <w:p>
@@ -9559,13 +10269,7 @@
         <w:rPr>
           <w:strike/>
         </w:rPr>
-        <w:t>fato de esconder o painel, não desabilita o</w:t>
-      </w:r>
-      <w:r>
-        <w:rPr>
-          <w:strike/>
-        </w:rPr>
-        <w:t xml:space="preserve"> recurso.</w:t>
+        <w:t>fato de esconder o painel, não desabilita o recurso.</w:t>
       </w:r>
     </w:p>
     <w:p>
@@ -10354,10 +11058,7 @@
         <w:ind w:right="117"/>
       </w:pPr>
       <w:r>
-        <w:t>O sistema deverá ser capaz de interpretar a fórmula informada pelo professor e antes de salvá-la verificar se todos os componentes cadastrados estão utilizados na</w:t>
-      </w:r>
-      <w:r>
-        <w:t xml:space="preserve"> fórmula. É</w:t>
+        <w:t>O sistema deverá ser capaz de interpretar a fórmula informada pelo professor e antes de salvá-la verificar se todos os componentes cadastrados estão utilizados na fórmula. É</w:t>
       </w:r>
       <w:r>
         <w:rPr>
@@ -10881,10 +11582,7 @@
         <w:t xml:space="preserve"> </w:t>
       </w:r>
       <w:r>
-        <w:t>editar os dados que estã</w:t>
-      </w:r>
-      <w:r>
-        <w:t>o apresentados pois se trata de um cálculo automático e que o docente não poderá mexer.</w:t>
+        <w:t>editar os dados que estão apresentados pois se trata de um cálculo automático e que o docente não poderá mexer.</w:t>
       </w:r>
     </w:p>
     <w:p>
@@ -11768,13 +12466,7 @@
           <w:strike/>
         </w:rPr>
         <w:lastRenderedPageBreak/>
-        <w:t>De maneira g</w:t>
-      </w:r>
-      <w:r>
-        <w:rPr>
-          <w:strike/>
-        </w:rPr>
-        <w:t>eral, nas Universidades que utilizam notas de 0 a 10 e não conceitos de A</w:t>
+        <w:t>De maneira geral, nas Universidades que utilizam notas de 0 a 10 e não conceitos de A</w:t>
       </w:r>
       <w:r>
         <w:t xml:space="preserve"> </w:t>
@@ -12509,13 +13201,7 @@
         <w:rPr>
           <w:strike/>
         </w:rPr>
-        <w:t>5.25, 0.25 é</w:t>
-      </w:r>
-      <w:r>
-        <w:rPr>
-          <w:strike/>
-        </w:rPr>
-        <w:t xml:space="preserve"> exatamente metade entre 0.0 e 0.5, neste caso o arredondamento é para</w:t>
+        <w:t>5.25, 0.25 é exatamente metade entre 0.0 e 0.5, neste caso o arredondamento é para</w:t>
       </w:r>
       <w:r>
         <w:t xml:space="preserve"> </w:t>
@@ -12545,13 +13231,7 @@
         <w:rPr>
           <w:strike/>
         </w:rPr>
-        <w:t>Ao acessar a primeira vez as notas dessa</w:t>
-      </w:r>
-      <w:r>
-        <w:rPr>
-          <w:strike/>
-        </w:rPr>
-        <w:t xml:space="preserve"> coluna, elas estarão já calculadas de meio em</w:t>
+        <w:t>Ao acessar a primeira vez as notas dessa coluna, elas estarão já calculadas de meio em</w:t>
       </w:r>
       <w:r>
         <w:t xml:space="preserve"> </w:t>
@@ -12762,13 +13442,7 @@
         <w:rPr>
           <w:strike/>
         </w:rPr>
-        <w:t>c</w:t>
-      </w:r>
-      <w:r>
-        <w:rPr>
-          <w:strike/>
-        </w:rPr>
-        <w:t>oluna</w:t>
+        <w:t>coluna</w:t>
       </w:r>
       <w:r>
         <w:rPr>
@@ -13077,13 +13751,7 @@
         <w:rPr>
           <w:strike/>
         </w:rPr>
-        <w:t>Então, para não perder a ref</w:t>
-      </w:r>
-      <w:r>
-        <w:rPr>
-          <w:strike/>
-        </w:rPr>
-        <w:t>erência, a coluna de cálculo automática sempre estará ao</w:t>
+        <w:t>Então, para não perder a referência, a coluna de cálculo automática sempre estará ao</w:t>
       </w:r>
       <w:r>
         <w:t xml:space="preserve"> </w:t>
@@ -13262,16 +13930,7 @@
           <w:spacing w:val="-4"/>
           <w:sz w:val="23"/>
         </w:rPr>
-        <w:t>(</w:t>
-      </w:r>
-      <w:r>
-        <w:rPr>
-          <w:rFonts w:ascii="Gadugi" w:hAnsi="Gadugi"/>
-          <w:color w:val="FF0000"/>
-          <w:spacing w:val="-4"/>
-          <w:sz w:val="23"/>
-        </w:rPr>
-        <w:t>3.8)</w:t>
+        <w:t>(3.8)</w:t>
       </w:r>
     </w:p>
     <w:p>
@@ -13588,10 +14247,7 @@
         <w:t>ou JSON</w:t>
       </w:r>
       <w:r>
-        <w:t xml:space="preserve">. O arquivo só poderá ser gerado quando todas as notas (componentes) estiverem atribuídas a todos </w:t>
-      </w:r>
-      <w:r>
-        <w:t>os estudantes. Então, se uma nota estiver em branco ou “-” (não atribuída</w:t>
+        <w:t>. O arquivo só poderá ser gerado quando todas as notas (componentes) estiverem atribuídas a todos os estudantes. Então, se uma nota estiver em branco ou “-” (não atribuída</w:t>
       </w:r>
       <w:r>
         <w:rPr>
@@ -14172,10 +14828,7 @@
         <w:t xml:space="preserve"> </w:t>
       </w:r>
       <w:r>
-        <w:t>ou servidor d</w:t>
-      </w:r>
-      <w:r>
-        <w:t>a aplicação.</w:t>
+        <w:t>ou servidor da aplicação.</w:t>
       </w:r>
     </w:p>
     <w:p>
@@ -14345,15 +14998,7 @@
           <w:color w:val="FF0000"/>
           <w:sz w:val="23"/>
         </w:rPr>
-        <w:t>➤</w:t>
-      </w:r>
-      <w:r>
-        <w:rPr>
-          <w:rFonts w:ascii="Segoe UI Symbol" w:hAnsi="Segoe UI Symbol"/>
-          <w:color w:val="FF0000"/>
-          <w:sz w:val="23"/>
-        </w:rPr>
-        <w:t xml:space="preserve"> </w:t>
+        <w:t xml:space="preserve">➤ </w:t>
       </w:r>
       <w:r>
         <w:rPr>
@@ -14705,10 +15350,7 @@
         <w:spacing w:line="360" w:lineRule="auto"/>
       </w:pPr>
       <w:r>
-        <w:t>B</w:t>
-      </w:r>
-      <w:r>
-        <w:t>anco</w:t>
+        <w:t>Banco</w:t>
       </w:r>
       <w:r>
         <w:rPr>
@@ -15423,13 +16065,7 @@
         <w:rPr>
           <w:color w:val="FF0000"/>
         </w:rPr>
-        <w:t>não será advertido, será simpl</w:t>
-      </w:r>
-      <w:r>
-        <w:rPr>
-          <w:color w:val="FF0000"/>
-        </w:rPr>
-        <w:t>esmente penalizado em 1.0 ponto final na nota de todos os integrantes por tamanha falta de observação.</w:t>
+        <w:t>não será advertido, será simplesmente penalizado em 1.0 ponto final na nota de todos os integrantes por tamanha falta de observação.</w:t>
       </w:r>
     </w:p>
     <w:p>
@@ -15697,10 +16333,7 @@
         <w:jc w:val="both"/>
       </w:pPr>
       <w:r>
-        <w:t>Commits de desenvolvimento devem ser feitos sempre consid</w:t>
-      </w:r>
-      <w:r>
-        <w:t>erando branches de desenvolvimento. Esse conceito é explicado no livro ProGit.</w:t>
+        <w:t>Commits de desenvolvimento devem ser feitos sempre considerando branches de desenvolvimento. Esse conceito é explicado no livro ProGit.</w:t>
       </w:r>
     </w:p>
     <w:p>
@@ -15957,10 +16590,7 @@
         <w:jc w:val="both"/>
       </w:pPr>
       <w:r>
-        <w:t>Para a entrega final, sua equipe deve criar uma TAG no repos</w:t>
-      </w:r>
-      <w:r>
-        <w:t>itório git chamada 1.0.0- final.</w:t>
+        <w:t>Para a entrega final, sua equipe deve criar uma TAG no repositório git chamada 1.0.0- final.</w:t>
       </w:r>
       <w:r>
         <w:rPr>
@@ -16283,10 +16913,7 @@
         <w:t xml:space="preserve"> </w:t>
       </w:r>
       <w:r>
-        <w:t>o códig</w:t>
-      </w:r>
-      <w:r>
-        <w:t>o que está lá no GitHub e poder implantá-lo num ambiente de testes.</w:t>
+        <w:t>o código que está lá no GitHub e poder implantá-lo num ambiente de testes.</w:t>
       </w:r>
     </w:p>
     <w:p>
@@ -16308,10 +16935,7 @@
         <w:jc w:val="both"/>
       </w:pPr>
       <w:r>
-        <w:t>Caso a equipe não tenha feito o README.md até a data da entrega final</w:t>
-      </w:r>
-      <w:r>
-        <w:t>, todos os integrantes terão desconto de 1.0 ponto na nota final.</w:t>
+        <w:t>Caso a equipe não tenha feito o README.md até a data da entrega final, todos os integrantes terão desconto de 1.0 ponto na nota final.</w:t>
       </w:r>
     </w:p>
     <w:p>
@@ -16478,10 +17102,7 @@
         <w:jc w:val="both"/>
       </w:pPr>
       <w:r>
-        <w:t>Não serão aceitos projetos em que todos os arquivos sejam elaborados por todos os autores. A individualidade de</w:t>
-      </w:r>
-      <w:r>
-        <w:t xml:space="preserve"> produção deve ser respeitada.</w:t>
+        <w:t>Não serão aceitos projetos em que todos os arquivos sejam elaborados por todos os autores. A individualidade de produção deve ser respeitada.</w:t>
       </w:r>
     </w:p>
     <w:p>
@@ -16542,10 +17163,7 @@
         <w:jc w:val="both"/>
       </w:pPr>
       <w:r>
-        <w:t>As tarefas deverão ser organizadas usando obrigatoriamente a ferramenta Gi</w:t>
-      </w:r>
-      <w:r>
-        <w:t>tHub Projects. Aponte TODAS as tarefas e horas utilizadas no projeto, de maneira real.</w:t>
+        <w:t>As tarefas deverão ser organizadas usando obrigatoriamente a ferramenta GitHub Projects. Aponte TODAS as tarefas e horas utilizadas no projeto, de maneira real.</w:t>
       </w:r>
     </w:p>
     <w:p>
@@ -16731,10 +17349,7 @@
         <w:t xml:space="preserve"> </w:t>
       </w:r>
       <w:r>
-        <w:t>o esforço ou que e</w:t>
-      </w:r>
-      <w:r>
-        <w:t>stejam mascarando o trabalho ou até mesmo colocando cards apenas para dizer que estão usando a ferramenta, mas sem qualquer intenção real de aprendizado ou uso</w:t>
+        <w:t>o esforço ou que estejam mascarando o trabalho ou até mesmo colocando cards apenas para dizer que estão usando a ferramenta, mas sem qualquer intenção real de aprendizado ou uso</w:t>
       </w:r>
       <w:r>
         <w:rPr>
@@ -16761,10 +17376,7 @@
         <w:t xml:space="preserve"> </w:t>
       </w:r>
       <w:r>
-        <w:t>antes de ir para a banca, pelo professor da di</w:t>
-      </w:r>
-      <w:r>
-        <w:t>sciplina.</w:t>
+        <w:t>antes de ir para a banca, pelo professor da disciplina.</w:t>
       </w:r>
     </w:p>
     <w:p>
@@ -16866,10 +17478,7 @@
         <w:jc w:val="both"/>
       </w:pPr>
       <w:r>
-        <w:t xml:space="preserve">O time deverá ter reuniões periódicas para acompanhamento do progresso com oprofessor(a) do PI2. Caso algum membro não compareça OU não apresente </w:t>
-      </w:r>
-      <w:r>
-        <w:t xml:space="preserve">nada do que fez durante o período passado até a reunião, sofrerá descontos em sua nota individual de comprometimento. Não basta estar na reunião, precisa apresentar o que </w:t>
+        <w:t xml:space="preserve">O time deverá ter reuniões periódicas para acompanhamento do progresso com oprofessor(a) do PI2. Caso algum membro não compareça OU não apresente nada do que fez durante o período passado até a reunião, sofrerá descontos em sua nota individual de comprometimento. Não basta estar na reunião, precisa apresentar o que </w:t>
       </w:r>
       <w:r>
         <w:rPr>
@@ -16886,10 +17495,7 @@
         <w:jc w:val="both"/>
       </w:pPr>
       <w:r>
-        <w:t xml:space="preserve">Estar na reunião e também não participar, levará também a desconto de pontos de </w:t>
-      </w:r>
-      <w:r>
-        <w:t>acordo com cada situação específica, conforme o orientador decidir.</w:t>
+        <w:t>Estar na reunião e também não participar, levará também a desconto de pontos de acordo com cada situação específica, conforme o orientador decidir.</w:t>
       </w:r>
     </w:p>
     <w:p>
@@ -17361,10 +17967,7 @@
         <w:ind w:right="117"/>
       </w:pPr>
       <w:r>
-        <w:t>Quando se aproximarem as datas das bancas, os professores orientadores de projeto integrador, informarão cada equipe quem (pessoas) f</w:t>
-      </w:r>
-      <w:r>
-        <w:t>arão parte da banca avaliadora. Quando</w:t>
+        <w:t>Quando se aproximarem as datas das bancas, os professores orientadores de projeto integrador, informarão cada equipe quem (pessoas) farão parte da banca avaliadora. Quando</w:t>
       </w:r>
       <w:r>
         <w:rPr>
@@ -17898,10 +18501,7 @@
         <w:t xml:space="preserve"> </w:t>
       </w:r>
       <w:r>
-        <w:t>o orientad</w:t>
-      </w:r>
-      <w:r>
-        <w:t>or autorizar.</w:t>
+        <w:t>o orientador autorizar.</w:t>
       </w:r>
     </w:p>
     <w:p>
@@ -18151,10 +18751,7 @@
         <w:t xml:space="preserve"> </w:t>
       </w:r>
       <w:r>
-        <w:t>b</w:t>
-      </w:r>
-      <w:r>
-        <w:t>anca</w:t>
+        <w:t>banca</w:t>
       </w:r>
       <w:r>
         <w:rPr>
@@ -18282,10 +18879,7 @@
         <w:jc w:val="both"/>
       </w:pPr>
       <w:r>
-        <w:t>Portanto, as equipes devem estar preparadas para: fazer uma apresentação do aplicativo funcionando, ter os códigos prontame</w:t>
-      </w:r>
-      <w:r>
-        <w:t>nte funcionando e sem qualquer necessidade de adaptação ou correção em momento de banca.</w:t>
+        <w:t>Portanto, as equipes devem estar preparadas para: fazer uma apresentação do aplicativo funcionando, ter os códigos prontamente funcionando e sem qualquer necessidade de adaptação ou correção em momento de banca.</w:t>
       </w:r>
     </w:p>
     <w:p>
@@ -18296,13 +18890,7 @@
         <w:jc w:val="both"/>
       </w:pPr>
       <w:r>
-        <w:t>Caso a equipe tenha algum problema com equipamentos, falta de partes, códigos que pararam de funcionar ou qualquer outro imprevisto, terá apenas 3 minutos (não adicion</w:t>
-      </w:r>
-      <w:r>
-        <w:t>ais) para resolver. Caso a equipe não consiga resolver o problema neste tempo, a banca interromperá a apresentação e desclassificará todos os membros por falta de organização e preparo antecipado. É inadmissível em qualquer banca de qualquer instituição, c</w:t>
-      </w:r>
-      <w:r>
-        <w:t>andidatos despreparados e sem plano de contingência.</w:t>
+        <w:t>Caso a equipe tenha algum problema com equipamentos, falta de partes, códigos que pararam de funcionar ou qualquer outro imprevisto, terá apenas 3 minutos (não adicionais) para resolver. Caso a equipe não consiga resolver o problema neste tempo, a banca interromperá a apresentação e desclassificará todos os membros por falta de organização e preparo antecipado. É inadmissível em qualquer banca de qualquer instituição, candidatos despreparados e sem plano de contingência.</w:t>
       </w:r>
     </w:p>
     <w:p>
@@ -18448,10 +19036,7 @@
         <w:t xml:space="preserve"> </w:t>
       </w:r>
       <w:r>
-        <w:t>apresentação para a banca, nada deve ser conduzid</w:t>
-      </w:r>
-      <w:r>
-        <w:t>o de forma relaxada ou despreparada por parte das equipes.</w:t>
+        <w:t>apresentação para a banca, nada deve ser conduzido de forma relaxada ou despreparada por parte das equipes.</w:t>
       </w:r>
     </w:p>
     <w:sectPr>
@@ -19023,7 +19608,6 @@
   <w:style w:type="character" w:default="1" w:styleId="Fontepargpadro">
     <w:name w:val="Default Paragraph Font"/>
     <w:uiPriority w:val="1"/>
-    <w:semiHidden/>
     <w:unhideWhenUsed/>
   </w:style>
   <w:style w:type="table" w:default="1" w:styleId="Tabelanormal">

</xml_diff>